<commit_message>
Update 26 How to Create Out of box Workflow in SharePoint for a Library.docx
</commit_message>
<xml_diff>
--- a/Labs/26 How to Create Out of box Workflow in SharePoint for a Library.docx
+++ b/Labs/26 How to Create Out of box Workflow in SharePoint for a Library.docx
@@ -170,6 +170,7 @@
       <w:r>
         <w:rPr>
           <w:rFonts w:ascii="Segoe UI" w:hAnsi="Segoe UI" w:cs="Segoe UI"/>
+          <w:noProof/>
           <w:color w:val="1F1F1F"/>
           <w:sz w:val="30"/>
           <w:szCs w:val="30"/>
@@ -422,7 +423,7 @@
           <w:lang w:eastAsia="en-IN"/>
           <w14:ligatures w14:val="none"/>
         </w:rPr>
-        <w:t>Add a document</w:t>
+        <w:t>TO Start the workflow</w:t>
       </w:r>
     </w:p>
     <w:p>
@@ -449,7 +450,19 @@
           <w:lang w:eastAsia="en-IN"/>
           <w14:ligatures w14:val="none"/>
         </w:rPr>
-        <w:t>And start the workflow</w:t>
+        <w:t>Add a document</w:t>
+      </w:r>
+      <w:r>
+        <w:rPr>
+          <w:rFonts w:ascii="Segoe UI" w:eastAsia="Times New Roman" w:hAnsi="Segoe UI" w:cs="Segoe UI"/>
+          <w:color w:val="1F1F1F"/>
+          <w:kern w:val="0"/>
+          <w:sz w:val="30"/>
+          <w:szCs w:val="30"/>
+          <w:lang w:eastAsia="en-IN"/>
+          <w14:ligatures w14:val="none"/>
+        </w:rPr>
+        <w:t xml:space="preserve"> in the document library </w:t>
       </w:r>
     </w:p>
     <w:p>
@@ -469,6 +482,7 @@
       <w:r>
         <w:rPr>
           <w:rFonts w:ascii="Segoe UI" w:eastAsia="Times New Roman" w:hAnsi="Segoe UI" w:cs="Segoe UI"/>
+          <w:noProof/>
           <w:color w:val="1F1F1F"/>
           <w:kern w:val="0"/>
           <w:sz w:val="30"/>
@@ -545,6 +559,34 @@
           <w:lang w:eastAsia="en-IN"/>
           <w14:ligatures w14:val="none"/>
         </w:rPr>
+        <w:t>And start the workflow</w:t>
+      </w:r>
+    </w:p>
+    <w:p>
+      <w:pPr>
+        <w:shd w:val="clear" w:color="auto" w:fill="FFFFFF"/>
+        <w:spacing w:after="100" w:afterAutospacing="1" w:line="240" w:lineRule="auto"/>
+        <w:rPr>
+          <w:rFonts w:ascii="Segoe UI" w:eastAsia="Times New Roman" w:hAnsi="Segoe UI" w:cs="Segoe UI"/>
+          <w:color w:val="1F1F1F"/>
+          <w:kern w:val="0"/>
+          <w:sz w:val="30"/>
+          <w:szCs w:val="30"/>
+          <w:lang w:eastAsia="en-IN"/>
+          <w14:ligatures w14:val="none"/>
+        </w:rPr>
+      </w:pPr>
+      <w:r>
+        <w:rPr>
+          <w:rFonts w:ascii="Segoe UI" w:eastAsia="Times New Roman" w:hAnsi="Segoe UI" w:cs="Segoe UI"/>
+          <w:noProof/>
+          <w:color w:val="1F1F1F"/>
+          <w:kern w:val="0"/>
+          <w:sz w:val="30"/>
+          <w:szCs w:val="30"/>
+          <w:lang w:eastAsia="en-IN"/>
+          <w14:ligatures w14:val="none"/>
+        </w:rPr>
         <w:drawing>
           <wp:inline distT="0" distB="0" distL="0" distR="0" wp14:anchorId="2582823C" wp14:editId="6A2F30B8">
             <wp:extent cx="5731510" cy="2558415"/>
@@ -613,6 +655,19 @@
           <w:lang w:eastAsia="en-IN"/>
           <w14:ligatures w14:val="none"/>
         </w:rPr>
+        <w:lastRenderedPageBreak/>
+        <w:t xml:space="preserve">Verify and </w:t>
+      </w:r>
+      <w:r>
+        <w:rPr>
+          <w:rFonts w:ascii="Segoe UI" w:eastAsia="Times New Roman" w:hAnsi="Segoe UI" w:cs="Segoe UI"/>
+          <w:color w:val="1F1F1F"/>
+          <w:kern w:val="0"/>
+          <w:sz w:val="30"/>
+          <w:szCs w:val="30"/>
+          <w:lang w:eastAsia="en-IN"/>
+          <w14:ligatures w14:val="none"/>
+        </w:rPr>
         <w:t>Click to start the workflow</w:t>
       </w:r>
     </w:p>
@@ -633,14 +688,14 @@
       <w:r>
         <w:rPr>
           <w:rFonts w:ascii="Segoe UI" w:eastAsia="Times New Roman" w:hAnsi="Segoe UI" w:cs="Segoe UI"/>
-          <w:color w:val="1F1F1F"/>
-          <w:kern w:val="0"/>
-          <w:sz w:val="30"/>
-          <w:szCs w:val="30"/>
-          <w:lang w:eastAsia="en-IN"/>
-          <w14:ligatures w14:val="none"/>
-        </w:rPr>
-        <w:lastRenderedPageBreak/>
+          <w:noProof/>
+          <w:color w:val="1F1F1F"/>
+          <w:kern w:val="0"/>
+          <w:sz w:val="30"/>
+          <w:szCs w:val="30"/>
+          <w:lang w:eastAsia="en-IN"/>
+          <w14:ligatures w14:val="none"/>
+        </w:rPr>
         <w:drawing>
           <wp:inline distT="0" distB="0" distL="0" distR="0" wp14:anchorId="1FC69DE7" wp14:editId="3ED81375">
             <wp:extent cx="5731510" cy="2854325"/>
@@ -699,6 +754,18 @@
           <w14:ligatures w14:val="none"/>
         </w:rPr>
       </w:pPr>
+      <w:r>
+        <w:rPr>
+          <w:rFonts w:ascii="Segoe UI" w:eastAsia="Times New Roman" w:hAnsi="Segoe UI" w:cs="Segoe UI"/>
+          <w:color w:val="1F1F1F"/>
+          <w:kern w:val="0"/>
+          <w:sz w:val="30"/>
+          <w:szCs w:val="30"/>
+          <w:lang w:eastAsia="en-IN"/>
+          <w14:ligatures w14:val="none"/>
+        </w:rPr>
+        <w:t xml:space="preserve">It will cerate a task for the assigned user and send notification the approver </w:t>
+      </w:r>
     </w:p>
     <w:p>
       <w:pPr>
@@ -717,6 +784,7 @@
       <w:r>
         <w:rPr>
           <w:rFonts w:ascii="Segoe UI" w:eastAsia="Times New Roman" w:hAnsi="Segoe UI" w:cs="Segoe UI"/>
+          <w:noProof/>
           <w:color w:val="1F1F1F"/>
           <w:kern w:val="0"/>
           <w:sz w:val="30"/>
@@ -725,9 +793,9 @@
           <w14:ligatures w14:val="none"/>
         </w:rPr>
         <w:drawing>
-          <wp:inline distT="0" distB="0" distL="0" distR="0" wp14:anchorId="4AEC69DB" wp14:editId="2CD0DAB6">
+          <wp:inline distT="0" distB="0" distL="0" distR="0" wp14:anchorId="4AEC69DB" wp14:editId="339A57DF">
             <wp:extent cx="5731510" cy="1359535"/>
-            <wp:effectExtent l="0" t="0" r="2540" b="0"/>
+            <wp:effectExtent l="114300" t="95250" r="116840" b="88265"/>
             <wp:docPr id="1413492836" name="Picture 1" descr="A close-up of a computer screen&#10;&#10;Description automatically generated"/>
             <wp:cNvGraphicFramePr>
               <a:graphicFrameLocks xmlns:a="http://schemas.openxmlformats.org/drawingml/2006/main" noChangeAspect="1"/>
@@ -753,6 +821,13 @@
                     <a:prstGeom prst="rect">
                       <a:avLst/>
                     </a:prstGeom>
+                    <a:effectLst>
+                      <a:outerShdw blurRad="63500" sx="102000" sy="102000" algn="ctr" rotWithShape="0">
+                        <a:prstClr val="black">
+                          <a:alpha val="40000"/>
+                        </a:prstClr>
+                      </a:outerShdw>
+                    </a:effectLst>
                   </pic:spPr>
                 </pic:pic>
               </a:graphicData>
@@ -785,10 +860,50 @@
           <w:lang w:eastAsia="en-IN"/>
           <w14:ligatures w14:val="none"/>
         </w:rPr>
+        <w:t xml:space="preserve">Approver login and review the document and </w:t>
+      </w:r>
+      <w:r>
+        <w:rPr>
+          <w:rFonts w:ascii="Segoe UI" w:eastAsia="Times New Roman" w:hAnsi="Segoe UI" w:cs="Segoe UI"/>
+          <w:color w:val="1F1F1F"/>
+          <w:kern w:val="0"/>
+          <w:sz w:val="30"/>
+          <w:szCs w:val="30"/>
+          <w:lang w:eastAsia="en-IN"/>
+          <w14:ligatures w14:val="none"/>
+        </w:rPr>
+        <w:t>do the decision – Approve/Reject/Reassign</w:t>
+      </w:r>
+    </w:p>
+    <w:p>
+      <w:pPr>
+        <w:shd w:val="clear" w:color="auto" w:fill="FFFFFF"/>
+        <w:spacing w:after="100" w:afterAutospacing="1" w:line="240" w:lineRule="auto"/>
+        <w:rPr>
+          <w:rFonts w:ascii="Segoe UI" w:eastAsia="Times New Roman" w:hAnsi="Segoe UI" w:cs="Segoe UI"/>
+          <w:color w:val="1F1F1F"/>
+          <w:kern w:val="0"/>
+          <w:sz w:val="30"/>
+          <w:szCs w:val="30"/>
+          <w:lang w:eastAsia="en-IN"/>
+          <w14:ligatures w14:val="none"/>
+        </w:rPr>
+      </w:pPr>
+      <w:r>
+        <w:rPr>
+          <w:rFonts w:ascii="Segoe UI" w:eastAsia="Times New Roman" w:hAnsi="Segoe UI" w:cs="Segoe UI"/>
+          <w:noProof/>
+          <w:color w:val="1F1F1F"/>
+          <w:kern w:val="0"/>
+          <w:sz w:val="30"/>
+          <w:szCs w:val="30"/>
+          <w:lang w:eastAsia="en-IN"/>
+          <w14:ligatures w14:val="none"/>
+        </w:rPr>
         <w:drawing>
-          <wp:inline distT="0" distB="0" distL="0" distR="0" wp14:anchorId="29C0C860" wp14:editId="32AA7306">
-            <wp:extent cx="5731510" cy="2427605"/>
-            <wp:effectExtent l="0" t="0" r="2540" b="0"/>
+          <wp:inline distT="0" distB="0" distL="0" distR="0" wp14:anchorId="29C0C860" wp14:editId="70118B30">
+            <wp:extent cx="4552950" cy="1928421"/>
+            <wp:effectExtent l="95250" t="95250" r="95250" b="91440"/>
             <wp:docPr id="554344443" name="Picture 1" descr="A screenshot of a computer&#10;&#10;Description automatically generated"/>
             <wp:cNvGraphicFramePr>
               <a:graphicFrameLocks xmlns:a="http://schemas.openxmlformats.org/drawingml/2006/main" noChangeAspect="1"/>
@@ -809,11 +924,18 @@
                   <pic:spPr>
                     <a:xfrm>
                       <a:off x="0" y="0"/>
-                      <a:ext cx="5731510" cy="2427605"/>
+                      <a:ext cx="4561565" cy="1932070"/>
                     </a:xfrm>
                     <a:prstGeom prst="rect">
                       <a:avLst/>
                     </a:prstGeom>
+                    <a:effectLst>
+                      <a:outerShdw blurRad="63500" sx="102000" sy="102000" algn="ctr" rotWithShape="0">
+                        <a:prstClr val="black">
+                          <a:alpha val="40000"/>
+                        </a:prstClr>
+                      </a:outerShdw>
+                    </a:effectLst>
                   </pic:spPr>
                 </pic:pic>
               </a:graphicData>
@@ -847,10 +969,38 @@
           <w14:ligatures w14:val="none"/>
         </w:rPr>
         <w:lastRenderedPageBreak/>
+        <w:t>It will automatically update the Task  and document status</w:t>
+      </w:r>
+    </w:p>
+    <w:p>
+      <w:pPr>
+        <w:shd w:val="clear" w:color="auto" w:fill="FFFFFF"/>
+        <w:spacing w:after="100" w:afterAutospacing="1" w:line="240" w:lineRule="auto"/>
+        <w:rPr>
+          <w:rFonts w:ascii="Segoe UI" w:eastAsia="Times New Roman" w:hAnsi="Segoe UI" w:cs="Segoe UI"/>
+          <w:color w:val="1F1F1F"/>
+          <w:kern w:val="0"/>
+          <w:sz w:val="30"/>
+          <w:szCs w:val="30"/>
+          <w:lang w:eastAsia="en-IN"/>
+          <w14:ligatures w14:val="none"/>
+        </w:rPr>
+      </w:pPr>
+      <w:r>
+        <w:rPr>
+          <w:rFonts w:ascii="Segoe UI" w:eastAsia="Times New Roman" w:hAnsi="Segoe UI" w:cs="Segoe UI"/>
+          <w:noProof/>
+          <w:color w:val="1F1F1F"/>
+          <w:kern w:val="0"/>
+          <w:sz w:val="30"/>
+          <w:szCs w:val="30"/>
+          <w:lang w:eastAsia="en-IN"/>
+          <w14:ligatures w14:val="none"/>
+        </w:rPr>
         <w:drawing>
-          <wp:inline distT="0" distB="0" distL="0" distR="0" wp14:anchorId="3FB20E13" wp14:editId="6580667F">
+          <wp:inline distT="0" distB="0" distL="0" distR="0" wp14:anchorId="3FB20E13" wp14:editId="4FB9239D">
             <wp:extent cx="5731510" cy="1508760"/>
-            <wp:effectExtent l="0" t="0" r="2540" b="0"/>
+            <wp:effectExtent l="114300" t="95250" r="116840" b="91440"/>
             <wp:docPr id="1215185878" name="Picture 1" descr="A close-up of a white background&#10;&#10;Description automatically generated"/>
             <wp:cNvGraphicFramePr>
               <a:graphicFrameLocks xmlns:a="http://schemas.openxmlformats.org/drawingml/2006/main" noChangeAspect="1"/>
@@ -876,6 +1026,81 @@
                     <a:prstGeom prst="rect">
                       <a:avLst/>
                     </a:prstGeom>
+                    <a:effectLst>
+                      <a:outerShdw blurRad="63500" sx="102000" sy="102000" algn="ctr" rotWithShape="0">
+                        <a:prstClr val="black">
+                          <a:alpha val="40000"/>
+                        </a:prstClr>
+                      </a:outerShdw>
+                    </a:effectLst>
+                  </pic:spPr>
+                </pic:pic>
+              </a:graphicData>
+            </a:graphic>
+          </wp:inline>
+        </w:drawing>
+      </w:r>
+    </w:p>
+    <w:p>
+      <w:pPr>
+        <w:shd w:val="clear" w:color="auto" w:fill="FFFFFF"/>
+        <w:spacing w:after="100" w:afterAutospacing="1" w:line="240" w:lineRule="auto"/>
+        <w:rPr>
+          <w:rFonts w:ascii="Segoe UI" w:eastAsia="Times New Roman" w:hAnsi="Segoe UI" w:cs="Segoe UI"/>
+          <w:color w:val="1F1F1F"/>
+          <w:kern w:val="0"/>
+          <w:sz w:val="30"/>
+          <w:szCs w:val="30"/>
+          <w:lang w:eastAsia="en-IN"/>
+          <w14:ligatures w14:val="none"/>
+        </w:rPr>
+      </w:pPr>
+      <w:r>
+        <w:rPr>
+          <w:rFonts w:ascii="Segoe UI" w:eastAsia="Times New Roman" w:hAnsi="Segoe UI" w:cs="Segoe UI"/>
+          <w:color w:val="1F1F1F"/>
+          <w:kern w:val="0"/>
+          <w:sz w:val="30"/>
+          <w:szCs w:val="30"/>
+          <w:lang w:eastAsia="en-IN"/>
+          <w14:ligatures w14:val="none"/>
+        </w:rPr>
+        <w:drawing>
+          <wp:inline distT="0" distB="0" distL="0" distR="0" wp14:anchorId="0FFFDB5E" wp14:editId="221A03F1">
+            <wp:extent cx="5731510" cy="1750060"/>
+            <wp:effectExtent l="114300" t="95250" r="116840" b="97790"/>
+            <wp:docPr id="922336162" name="Picture 1" descr="A screenshot of a computer&#10;&#10;Description automatically generated"/>
+            <wp:cNvGraphicFramePr>
+              <a:graphicFrameLocks xmlns:a="http://schemas.openxmlformats.org/drawingml/2006/main" noChangeAspect="1"/>
+            </wp:cNvGraphicFramePr>
+            <a:graphic xmlns:a="http://schemas.openxmlformats.org/drawingml/2006/main">
+              <a:graphicData uri="http://schemas.openxmlformats.org/drawingml/2006/picture">
+                <pic:pic xmlns:pic="http://schemas.openxmlformats.org/drawingml/2006/picture">
+                  <pic:nvPicPr>
+                    <pic:cNvPr id="922336162" name="Picture 1" descr="A screenshot of a computer&#10;&#10;Description automatically generated"/>
+                    <pic:cNvPicPr/>
+                  </pic:nvPicPr>
+                  <pic:blipFill>
+                    <a:blip r:embed="rId14"/>
+                    <a:stretch>
+                      <a:fillRect/>
+                    </a:stretch>
+                  </pic:blipFill>
+                  <pic:spPr>
+                    <a:xfrm>
+                      <a:off x="0" y="0"/>
+                      <a:ext cx="5731510" cy="1750060"/>
+                    </a:xfrm>
+                    <a:prstGeom prst="rect">
+                      <a:avLst/>
+                    </a:prstGeom>
+                    <a:effectLst>
+                      <a:outerShdw blurRad="63500" sx="102000" sy="102000" algn="ctr" rotWithShape="0">
+                        <a:prstClr val="black">
+                          <a:alpha val="40000"/>
+                        </a:prstClr>
+                      </a:outerShdw>
+                    </a:effectLst>
                   </pic:spPr>
                 </pic:pic>
               </a:graphicData>
@@ -1829,6 +2054,29 @@
       <w14:ligatures w14:val="none"/>
     </w:rPr>
   </w:style>
+  <w:style w:type="character" w:styleId="Hyperlink">
+    <w:name w:val="Hyperlink"/>
+    <w:basedOn w:val="DefaultParagraphFont"/>
+    <w:uiPriority w:val="99"/>
+    <w:unhideWhenUsed/>
+    <w:rsid w:val="00A46163"/>
+    <w:rPr>
+      <w:color w:val="467886" w:themeColor="hyperlink"/>
+      <w:u w:val="single"/>
+    </w:rPr>
+  </w:style>
+  <w:style w:type="character" w:styleId="UnresolvedMention">
+    <w:name w:val="Unresolved Mention"/>
+    <w:basedOn w:val="DefaultParagraphFont"/>
+    <w:uiPriority w:val="99"/>
+    <w:semiHidden/>
+    <w:unhideWhenUsed/>
+    <w:rsid w:val="00A46163"/>
+    <w:rPr>
+      <w:color w:val="605E5C"/>
+      <w:shd w:val="clear" w:color="auto" w:fill="E1DFDD"/>
+    </w:rPr>
+  </w:style>
 </w:styles>
 </file>
 

</xml_diff>